<commit_message>
Templates restaurant et formulaire-restaurant
</commit_message>
<xml_diff>
--- a/28-03-2023.docx
+++ b/28-03-2023.docx
@@ -35,35 +35,307 @@
           <w:p>
             <w:pPr>
               <w:ind w:left="284"/>
-              <w:rPr>
-                <w:lang w:val="en-GB"/>
-              </w:rPr>
             </w:pPr>
-            <w:r>
-              <w:rPr>
-                <w:lang w:val="en-GB"/>
-              </w:rPr>
-              <w:t xml:space="preserve">git </w:t>
-            </w:r>
-            <w:r>
-              <w:rPr>
-                <w:lang w:val="en-GB"/>
-              </w:rPr>
-              <w:t>remote add origin "URL"</w:t>
+            <w:proofErr w:type="gramStart"/>
+            <w:r>
+              <w:t>git</w:t>
+            </w:r>
+            <w:proofErr w:type="gramEnd"/>
+            <w:r>
+              <w:t xml:space="preserve"> </w:t>
+            </w:r>
+            <w:proofErr w:type="spellStart"/>
+            <w:r>
+              <w:t>remote</w:t>
+            </w:r>
+            <w:proofErr w:type="spellEnd"/>
+            <w:r>
+              <w:t xml:space="preserve"> </w:t>
+            </w:r>
+            <w:proofErr w:type="spellStart"/>
+            <w:r>
+              <w:t>add</w:t>
+            </w:r>
+            <w:proofErr w:type="spellEnd"/>
+            <w:r>
+              <w:t xml:space="preserve"> </w:t>
+            </w:r>
+            <w:proofErr w:type="spellStart"/>
+            <w:r>
+              <w:t>origin</w:t>
+            </w:r>
+            <w:proofErr w:type="spellEnd"/>
+            <w:r>
+              <w:t xml:space="preserve"> "URL"</w:t>
             </w:r>
           </w:p>
           <w:p>
             <w:pPr>
               <w:ind w:left="284"/>
-              <w:rPr>
-                <w:lang w:val="en-GB"/>
-              </w:rPr>
             </w:pPr>
-            <w:r>
-              <w:rPr>
-                <w:lang w:val="en-GB"/>
-              </w:rPr>
-              <w:t>git remote -v</w:t>
+            <w:proofErr w:type="gramStart"/>
+            <w:r>
+              <w:t>git</w:t>
+            </w:r>
+            <w:proofErr w:type="gramEnd"/>
+            <w:r>
+              <w:t xml:space="preserve"> </w:t>
+            </w:r>
+            <w:proofErr w:type="spellStart"/>
+            <w:r>
+              <w:t>remote</w:t>
+            </w:r>
+            <w:proofErr w:type="spellEnd"/>
+            <w:r>
+              <w:t xml:space="preserve"> -v</w:t>
+            </w:r>
+          </w:p>
+          <w:p/>
+        </w:tc>
+        <w:tc>
+          <w:tcPr>
+            <w:tcW w:w="4531" w:type="dxa"/>
+          </w:tcPr>
+          <w:p>
+            <w:r>
+              <w:rPr>
+                <w:b/>
+                <w:bCs/>
+              </w:rPr>
+              <w:t xml:space="preserve">Clones a </w:t>
+            </w:r>
+            <w:proofErr w:type="spellStart"/>
+            <w:r>
+              <w:rPr>
+                <w:b/>
+                <w:bCs/>
+              </w:rPr>
+              <w:t>remote</w:t>
+            </w:r>
+            <w:proofErr w:type="spellEnd"/>
+            <w:r>
+              <w:rPr>
+                <w:b/>
+                <w:bCs/>
+              </w:rPr>
+              <w:t xml:space="preserve"> repository to </w:t>
+            </w:r>
+            <w:proofErr w:type="spellStart"/>
+            <w:r>
+              <w:rPr>
+                <w:b/>
+                <w:bCs/>
+              </w:rPr>
+              <w:t>your</w:t>
+            </w:r>
+            <w:proofErr w:type="spellEnd"/>
+            <w:r>
+              <w:rPr>
+                <w:b/>
+                <w:bCs/>
+              </w:rPr>
+              <w:t xml:space="preserve"> local </w:t>
+            </w:r>
+            <w:proofErr w:type="gramStart"/>
+            <w:r>
+              <w:rPr>
+                <w:b/>
+                <w:bCs/>
+              </w:rPr>
+              <w:t>machine:</w:t>
+            </w:r>
+            <w:proofErr w:type="gramEnd"/>
+          </w:p>
+          <w:p>
+            <w:pPr>
+              <w:ind w:left="284"/>
+            </w:pPr>
+            <w:proofErr w:type="gramStart"/>
+            <w:r>
+              <w:t>git</w:t>
+            </w:r>
+            <w:proofErr w:type="gramEnd"/>
+            <w:r>
+              <w:t xml:space="preserve"> clone "URL"</w:t>
+            </w:r>
+          </w:p>
+          <w:p>
+            <w:pPr>
+              <w:ind w:left="284"/>
+            </w:pPr>
+            <w:proofErr w:type="gramStart"/>
+            <w:r>
+              <w:t>git</w:t>
+            </w:r>
+            <w:proofErr w:type="gramEnd"/>
+            <w:r>
+              <w:t xml:space="preserve"> </w:t>
+            </w:r>
+            <w:proofErr w:type="spellStart"/>
+            <w:r>
+              <w:t>remote</w:t>
+            </w:r>
+            <w:proofErr w:type="spellEnd"/>
+            <w:r>
+              <w:t xml:space="preserve"> </w:t>
+            </w:r>
+            <w:proofErr w:type="spellStart"/>
+            <w:r>
+              <w:t>rm</w:t>
+            </w:r>
+            <w:proofErr w:type="spellEnd"/>
+            <w:r>
+              <w:t xml:space="preserve"> </w:t>
+            </w:r>
+            <w:proofErr w:type="spellStart"/>
+            <w:r>
+              <w:t>origin</w:t>
+            </w:r>
+            <w:proofErr w:type="spellEnd"/>
+            <w:r>
+              <w:t xml:space="preserve"> (</w:t>
+            </w:r>
+            <w:proofErr w:type="spellStart"/>
+            <w:r>
+              <w:t>disconnect</w:t>
+            </w:r>
+            <w:proofErr w:type="spellEnd"/>
+            <w:r>
+              <w:t>)</w:t>
+            </w:r>
+          </w:p>
+          <w:p/>
+        </w:tc>
+      </w:tr>
+      <w:tr>
+        <w:tc>
+          <w:tcPr>
+            <w:tcW w:w="4531" w:type="dxa"/>
+          </w:tcPr>
+          <w:p>
+            <w:pPr>
+              <w:rPr>
+                <w:b/>
+                <w:bCs/>
+              </w:rPr>
+            </w:pPr>
+            <w:proofErr w:type="spellStart"/>
+            <w:r>
+              <w:rPr>
+                <w:b/>
+                <w:bCs/>
+              </w:rPr>
+              <w:t>Create</w:t>
+            </w:r>
+            <w:proofErr w:type="spellEnd"/>
+            <w:r>
+              <w:rPr>
+                <w:b/>
+                <w:bCs/>
+              </w:rPr>
+              <w:t xml:space="preserve"> a new </w:t>
+            </w:r>
+            <w:proofErr w:type="spellStart"/>
+            <w:proofErr w:type="gramStart"/>
+            <w:r>
+              <w:rPr>
+                <w:b/>
+                <w:bCs/>
+              </w:rPr>
+              <w:t>branch</w:t>
+            </w:r>
+            <w:proofErr w:type="spellEnd"/>
+            <w:r>
+              <w:rPr>
+                <w:b/>
+                <w:bCs/>
+              </w:rPr>
+              <w:t>:</w:t>
+            </w:r>
+            <w:proofErr w:type="gramEnd"/>
+          </w:p>
+          <w:p>
+            <w:pPr>
+              <w:ind w:left="284"/>
+            </w:pPr>
+            <w:proofErr w:type="gramStart"/>
+            <w:r>
+              <w:t>git</w:t>
+            </w:r>
+            <w:proofErr w:type="gramEnd"/>
+            <w:r>
+              <w:t xml:space="preserve"> </w:t>
+            </w:r>
+            <w:proofErr w:type="spellStart"/>
+            <w:r>
+              <w:t>checkout</w:t>
+            </w:r>
+            <w:proofErr w:type="spellEnd"/>
+            <w:r>
+              <w:t xml:space="preserve"> – b "Path"</w:t>
+            </w:r>
+          </w:p>
+          <w:p>
+            <w:pPr>
+              <w:ind w:left="284"/>
+            </w:pPr>
+            <w:proofErr w:type="gramStart"/>
+            <w:r>
+              <w:t>git</w:t>
+            </w:r>
+            <w:proofErr w:type="gramEnd"/>
+            <w:r>
+              <w:t xml:space="preserve"> </w:t>
+            </w:r>
+            <w:proofErr w:type="spellStart"/>
+            <w:r>
+              <w:t>branch</w:t>
+            </w:r>
+            <w:proofErr w:type="spellEnd"/>
+            <w:r>
+              <w:t xml:space="preserve"> "Path"</w:t>
+            </w:r>
+          </w:p>
+          <w:p>
+            <w:pPr>
+              <w:ind w:left="284"/>
+            </w:pPr>
+            <w:proofErr w:type="gramStart"/>
+            <w:r>
+              <w:t>git</w:t>
+            </w:r>
+            <w:proofErr w:type="gramEnd"/>
+            <w:r>
+              <w:t xml:space="preserve"> </w:t>
+            </w:r>
+            <w:proofErr w:type="spellStart"/>
+            <w:r>
+              <w:t>checkout</w:t>
+            </w:r>
+            <w:proofErr w:type="spellEnd"/>
+            <w:r>
+              <w:t xml:space="preserve"> "Path"</w:t>
+            </w:r>
+          </w:p>
+          <w:p>
+            <w:pPr>
+              <w:ind w:left="284"/>
+            </w:pPr>
+            <w:proofErr w:type="gramStart"/>
+            <w:r>
+              <w:t>git</w:t>
+            </w:r>
+            <w:proofErr w:type="gramEnd"/>
+            <w:r>
+              <w:t xml:space="preserve"> </w:t>
+            </w:r>
+            <w:proofErr w:type="spellStart"/>
+            <w:r>
+              <w:t>checkout</w:t>
+            </w:r>
+            <w:proofErr w:type="spellEnd"/>
+            <w:r>
+              <w:t xml:space="preserve"> main</w:t>
             </w:r>
           </w:p>
           <w:p/>
@@ -75,53 +347,111 @@
           <w:p>
             <w:pPr>
               <w:rPr>
-                <w:lang w:val="en-GB"/>
+                <w:b/>
+                <w:bCs/>
               </w:rPr>
             </w:pPr>
-            <w:r>
-              <w:rPr>
-                <w:b/>
-                <w:bCs/>
-                <w:lang w:val="en-GB"/>
-              </w:rPr>
-              <w:t>Clones a remote repository to your local machine:</w:t>
-            </w:r>
+            <w:proofErr w:type="spellStart"/>
+            <w:proofErr w:type="gramStart"/>
+            <w:r>
+              <w:rPr>
+                <w:b/>
+                <w:bCs/>
+              </w:rPr>
+              <w:t>Commits</w:t>
+            </w:r>
+            <w:proofErr w:type="spellEnd"/>
+            <w:r>
+              <w:rPr>
+                <w:b/>
+                <w:bCs/>
+              </w:rPr>
+              <w:t>:</w:t>
+            </w:r>
+            <w:proofErr w:type="gramEnd"/>
           </w:p>
           <w:p>
             <w:pPr>
               <w:ind w:left="284"/>
-              <w:rPr>
-                <w:lang w:val="en-GB"/>
-              </w:rPr>
             </w:pPr>
-            <w:r>
-              <w:rPr>
-                <w:lang w:val="en-GB"/>
-              </w:rPr>
-              <w:t>git clone "URL"</w:t>
+            <w:proofErr w:type="gramStart"/>
+            <w:r>
+              <w:t>git</w:t>
+            </w:r>
+            <w:proofErr w:type="gramEnd"/>
+            <w:r>
+              <w:t xml:space="preserve"> </w:t>
+            </w:r>
+            <w:proofErr w:type="spellStart"/>
+            <w:r>
+              <w:t>add</w:t>
+            </w:r>
+            <w:proofErr w:type="spellEnd"/>
+            <w:r>
+              <w:t xml:space="preserve"> .</w:t>
             </w:r>
           </w:p>
           <w:p>
             <w:pPr>
               <w:ind w:left="284"/>
-              <w:rPr>
-                <w:lang w:val="en-GB"/>
-              </w:rPr>
             </w:pPr>
-            <w:r>
-              <w:rPr>
-                <w:lang w:val="en-GB"/>
-              </w:rPr>
-              <w:t>git remote rm origin (disconnect)</w:t>
+            <w:proofErr w:type="gramStart"/>
+            <w:r>
+              <w:t>git</w:t>
+            </w:r>
+            <w:proofErr w:type="gramEnd"/>
+            <w:r>
+              <w:t xml:space="preserve"> commit -m 'Comment'</w:t>
             </w:r>
           </w:p>
           <w:p>
             <w:pPr>
-              <w:rPr>
-                <w:lang w:val="en-GB"/>
-              </w:rPr>
+              <w:ind w:left="284"/>
             </w:pPr>
+            <w:proofErr w:type="gramStart"/>
+            <w:r>
+              <w:t>git</w:t>
+            </w:r>
+            <w:proofErr w:type="gramEnd"/>
+            <w:r>
+              <w:t xml:space="preserve"> </w:t>
+            </w:r>
+            <w:proofErr w:type="spellStart"/>
+            <w:r>
+              <w:t>status</w:t>
+            </w:r>
+            <w:proofErr w:type="spellEnd"/>
           </w:p>
+          <w:p>
+            <w:pPr>
+              <w:ind w:left="284"/>
+            </w:pPr>
+            <w:proofErr w:type="gramStart"/>
+            <w:r>
+              <w:t>git</w:t>
+            </w:r>
+            <w:proofErr w:type="gramEnd"/>
+            <w:r>
+              <w:t xml:space="preserve"> push -u </w:t>
+            </w:r>
+            <w:proofErr w:type="spellStart"/>
+            <w:r>
+              <w:t>origin</w:t>
+            </w:r>
+            <w:proofErr w:type="spellEnd"/>
+            <w:r>
+              <w:t xml:space="preserve"> </w:t>
+            </w:r>
+            <w:proofErr w:type="spellStart"/>
+            <w:r>
+              <w:t>feature</w:t>
+            </w:r>
+            <w:proofErr w:type="spellEnd"/>
+            <w:r>
+              <w:t>/Pablo/part1</w:t>
+            </w:r>
+          </w:p>
+          <w:p/>
         </w:tc>
       </w:tr>
       <w:tr>
@@ -134,84 +464,195 @@
               <w:rPr>
                 <w:b/>
                 <w:bCs/>
-                <w:lang w:val="en-GB"/>
               </w:rPr>
             </w:pPr>
-            <w:r>
-              <w:rPr>
-                <w:b/>
-                <w:bCs/>
-                <w:lang w:val="en-GB"/>
-              </w:rPr>
-              <w:t>Create a new branch:</w:t>
-            </w:r>
+            <w:proofErr w:type="spellStart"/>
+            <w:r>
+              <w:rPr>
+                <w:b/>
+                <w:bCs/>
+              </w:rPr>
+              <w:t>Fetches</w:t>
+            </w:r>
+            <w:proofErr w:type="spellEnd"/>
+            <w:r>
+              <w:rPr>
+                <w:b/>
+                <w:bCs/>
+              </w:rPr>
+              <w:t xml:space="preserve"> and merges changes </w:t>
+            </w:r>
+            <w:proofErr w:type="spellStart"/>
+            <w:r>
+              <w:rPr>
+                <w:b/>
+                <w:bCs/>
+              </w:rPr>
+              <w:t>from</w:t>
+            </w:r>
+            <w:proofErr w:type="spellEnd"/>
+            <w:r>
+              <w:rPr>
+                <w:b/>
+                <w:bCs/>
+              </w:rPr>
+              <w:t xml:space="preserve"> a </w:t>
+            </w:r>
+            <w:proofErr w:type="spellStart"/>
+            <w:r>
+              <w:rPr>
+                <w:b/>
+                <w:bCs/>
+              </w:rPr>
+              <w:t>remote</w:t>
+            </w:r>
+            <w:proofErr w:type="spellEnd"/>
+            <w:r>
+              <w:rPr>
+                <w:b/>
+                <w:bCs/>
+              </w:rPr>
+              <w:t xml:space="preserve"> repository (Pull = </w:t>
+            </w:r>
+            <w:proofErr w:type="spellStart"/>
+            <w:r>
+              <w:rPr>
+                <w:b/>
+                <w:bCs/>
+              </w:rPr>
+              <w:t>fetch</w:t>
+            </w:r>
+            <w:proofErr w:type="spellEnd"/>
+            <w:r>
+              <w:rPr>
+                <w:b/>
+                <w:bCs/>
+              </w:rPr>
+              <w:t xml:space="preserve"> + merge</w:t>
+            </w:r>
+            <w:proofErr w:type="gramStart"/>
+            <w:r>
+              <w:rPr>
+                <w:b/>
+                <w:bCs/>
+              </w:rPr>
+              <w:t>):</w:t>
+            </w:r>
+            <w:proofErr w:type="gramEnd"/>
           </w:p>
           <w:p>
             <w:pPr>
+              <w:spacing w:line="360" w:lineRule="auto"/>
               <w:ind w:left="284"/>
-              <w:rPr>
-                <w:lang w:val="en-GB"/>
-              </w:rPr>
             </w:pPr>
-            <w:r>
-              <w:rPr>
-                <w:lang w:val="en-GB"/>
-              </w:rPr>
-              <w:t xml:space="preserve">git checkout – b </w:t>
-            </w:r>
-            <w:r>
-              <w:rPr>
-                <w:lang w:val="en-GB"/>
-              </w:rPr>
-              <w:t>"Path"</w:t>
+            <w:proofErr w:type="gramStart"/>
+            <w:r>
+              <w:t>git</w:t>
+            </w:r>
+            <w:proofErr w:type="gramEnd"/>
+            <w:r>
+              <w:t xml:space="preserve"> pull</w:t>
             </w:r>
           </w:p>
           <w:p>
             <w:pPr>
-              <w:ind w:left="284"/>
-              <w:rPr>
-                <w:lang w:val="en-GB"/>
+              <w:rPr>
+                <w:b/>
+                <w:bCs/>
+                <w:sz w:val="20"/>
+                <w:szCs w:val="20"/>
               </w:rPr>
             </w:pPr>
             <w:r>
               <w:rPr>
-                <w:lang w:val="en-GB"/>
-              </w:rPr>
-              <w:t>git branch "Path"</w:t>
-            </w:r>
+                <w:b/>
+                <w:bCs/>
+                <w:sz w:val="20"/>
+                <w:szCs w:val="20"/>
+              </w:rPr>
+              <w:t xml:space="preserve">Alt + shift + m </w:t>
+            </w:r>
+            <w:r>
+              <w:rPr>
+                <w:sz w:val="20"/>
+                <w:szCs w:val="20"/>
+              </w:rPr>
+              <w:sym w:font="Wingdings" w:char="F0E0"/>
+            </w:r>
+            <w:r>
+              <w:rPr>
+                <w:b/>
+                <w:bCs/>
+                <w:sz w:val="20"/>
+                <w:szCs w:val="20"/>
+              </w:rPr>
+              <w:t xml:space="preserve"> crée </w:t>
+            </w:r>
+            <w:proofErr w:type="spellStart"/>
+            <w:r>
+              <w:rPr>
+                <w:b/>
+                <w:bCs/>
+                <w:sz w:val="20"/>
+                <w:szCs w:val="20"/>
+              </w:rPr>
+              <w:t>methode</w:t>
+            </w:r>
+            <w:proofErr w:type="spellEnd"/>
           </w:p>
           <w:p>
             <w:pPr>
-              <w:ind w:left="284"/>
-              <w:rPr>
-                <w:lang w:val="en-GB"/>
+              <w:rPr>
+                <w:b/>
+                <w:bCs/>
+                <w:sz w:val="20"/>
+                <w:szCs w:val="20"/>
               </w:rPr>
             </w:pPr>
             <w:r>
               <w:rPr>
-                <w:lang w:val="en-GB"/>
-              </w:rPr>
-              <w:t xml:space="preserve">git checkout </w:t>
-            </w:r>
-            <w:r>
-              <w:rPr>
-                <w:lang w:val="en-GB"/>
-              </w:rPr>
-              <w:t>"Path"</w:t>
-            </w:r>
-          </w:p>
-          <w:p>
-            <w:pPr>
-              <w:ind w:left="284"/>
-              <w:rPr>
-                <w:lang w:val="en-GB"/>
-              </w:rPr>
-            </w:pPr>
-            <w:r>
-              <w:rPr>
-                <w:lang w:val="en-GB"/>
-              </w:rPr>
-              <w:t>git checkout main</w:t>
+                <w:b/>
+                <w:bCs/>
+                <w:sz w:val="20"/>
+                <w:szCs w:val="20"/>
+              </w:rPr>
+              <w:t xml:space="preserve">Alt + shift + </w:t>
+            </w:r>
+            <w:proofErr w:type="spellStart"/>
+            <w:r>
+              <w:rPr>
+                <w:b/>
+                <w:bCs/>
+                <w:sz w:val="20"/>
+                <w:szCs w:val="20"/>
+              </w:rPr>
+              <w:t>l</w:t>
+            </w:r>
+            <w:proofErr w:type="spellEnd"/>
+            <w:r>
+              <w:rPr>
+                <w:b/>
+                <w:bCs/>
+                <w:sz w:val="20"/>
+                <w:szCs w:val="20"/>
+              </w:rPr>
+              <w:t xml:space="preserve"> </w:t>
+            </w:r>
+            <w:r>
+              <w:rPr>
+                <w:sz w:val="20"/>
+                <w:szCs w:val="20"/>
+              </w:rPr>
+              <w:sym w:font="Wingdings" w:char="F0E0"/>
+            </w:r>
+            <w:r>
+              <w:rPr>
+                <w:b/>
+                <w:bCs/>
+                <w:sz w:val="20"/>
+                <w:szCs w:val="20"/>
+              </w:rPr>
+              <w:t xml:space="preserve"> crée variable</w:t>
             </w:r>
           </w:p>
           <w:p/>
@@ -225,93 +666,143 @@
               <w:rPr>
                 <w:b/>
                 <w:bCs/>
-                <w:lang w:val="en-GB"/>
               </w:rPr>
             </w:pPr>
             <w:r>
               <w:rPr>
                 <w:b/>
                 <w:bCs/>
-                <w:lang w:val="en-GB"/>
-              </w:rPr>
-              <w:t>Commits:</w:t>
-            </w:r>
+              </w:rPr>
+              <w:t xml:space="preserve">Downloads changes </w:t>
+            </w:r>
+            <w:proofErr w:type="spellStart"/>
+            <w:r>
+              <w:rPr>
+                <w:b/>
+                <w:bCs/>
+              </w:rPr>
+              <w:t>without</w:t>
+            </w:r>
+            <w:proofErr w:type="spellEnd"/>
+            <w:r>
+              <w:rPr>
+                <w:b/>
+                <w:bCs/>
+              </w:rPr>
+              <w:t xml:space="preserve"> </w:t>
+            </w:r>
+            <w:proofErr w:type="spellStart"/>
+            <w:r>
+              <w:rPr>
+                <w:b/>
+                <w:bCs/>
+              </w:rPr>
+              <w:t>integrating</w:t>
+            </w:r>
+            <w:proofErr w:type="spellEnd"/>
+            <w:r>
+              <w:rPr>
+                <w:b/>
+                <w:bCs/>
+              </w:rPr>
+              <w:t xml:space="preserve"> </w:t>
+            </w:r>
+            <w:proofErr w:type="spellStart"/>
+            <w:proofErr w:type="gramStart"/>
+            <w:r>
+              <w:rPr>
+                <w:b/>
+                <w:bCs/>
+              </w:rPr>
+              <w:t>them</w:t>
+            </w:r>
+            <w:proofErr w:type="spellEnd"/>
+            <w:r>
+              <w:rPr>
+                <w:b/>
+                <w:bCs/>
+              </w:rPr>
+              <w:t>:</w:t>
+            </w:r>
+            <w:proofErr w:type="gramEnd"/>
           </w:p>
           <w:p>
             <w:pPr>
               <w:ind w:left="284"/>
-              <w:rPr>
-                <w:lang w:val="en-GB"/>
-              </w:rPr>
             </w:pPr>
-            <w:r>
-              <w:rPr>
-                <w:lang w:val="en-GB"/>
-              </w:rPr>
-              <w:t>git add</w:t>
-            </w:r>
-            <w:r>
-              <w:rPr>
-                <w:lang w:val="en-GB"/>
-              </w:rPr>
-              <w:t xml:space="preserve"> .</w:t>
-            </w:r>
+            <w:proofErr w:type="gramStart"/>
+            <w:r>
+              <w:t>git</w:t>
+            </w:r>
+            <w:proofErr w:type="gramEnd"/>
+            <w:r>
+              <w:t xml:space="preserve"> </w:t>
+            </w:r>
+            <w:proofErr w:type="spellStart"/>
+            <w:r>
+              <w:t>fetch</w:t>
+            </w:r>
+            <w:proofErr w:type="spellEnd"/>
           </w:p>
           <w:p>
             <w:pPr>
               <w:ind w:left="284"/>
-              <w:rPr>
-                <w:lang w:val="en-GB"/>
-              </w:rPr>
             </w:pPr>
-            <w:r>
-              <w:rPr>
-                <w:lang w:val="en-GB"/>
-              </w:rPr>
-              <w:t>git commit -m '</w:t>
-            </w:r>
-            <w:r>
-              <w:rPr>
-                <w:lang w:val="en-GB"/>
-              </w:rPr>
-              <w:t>Comment'</w:t>
-            </w:r>
+          </w:p>
+          <w:p>
+            <w:pPr>
+              <w:rPr>
+                <w:b/>
+                <w:bCs/>
+              </w:rPr>
+            </w:pPr>
+            <w:r>
+              <w:rPr>
+                <w:b/>
+                <w:bCs/>
+              </w:rPr>
+              <w:t xml:space="preserve">Combines changes </w:t>
+            </w:r>
+            <w:proofErr w:type="spellStart"/>
+            <w:r>
+              <w:rPr>
+                <w:b/>
+                <w:bCs/>
+              </w:rPr>
+              <w:t>from</w:t>
+            </w:r>
+            <w:proofErr w:type="spellEnd"/>
+            <w:r>
+              <w:rPr>
+                <w:b/>
+                <w:bCs/>
+              </w:rPr>
+              <w:t xml:space="preserve"> multiple </w:t>
+            </w:r>
+            <w:proofErr w:type="gramStart"/>
+            <w:r>
+              <w:rPr>
+                <w:b/>
+                <w:bCs/>
+              </w:rPr>
+              <w:t>branches:</w:t>
+            </w:r>
+            <w:proofErr w:type="gramEnd"/>
           </w:p>
           <w:p>
             <w:pPr>
               <w:ind w:left="284"/>
-              <w:rPr>
-                <w:lang w:val="en-GB"/>
-              </w:rPr>
             </w:pPr>
-            <w:r>
-              <w:rPr>
-                <w:lang w:val="en-GB"/>
-              </w:rPr>
-              <w:t>git status</w:t>
+            <w:proofErr w:type="gramStart"/>
+            <w:r>
+              <w:t>git</w:t>
+            </w:r>
+            <w:proofErr w:type="gramEnd"/>
+            <w:r>
+              <w:t xml:space="preserve"> merge "URL"</w:t>
             </w:r>
           </w:p>
-          <w:p>
-            <w:pPr>
-              <w:ind w:left="284"/>
-              <w:rPr>
-                <w:lang w:val="en-GB"/>
-              </w:rPr>
-            </w:pPr>
-            <w:r>
-              <w:rPr>
-                <w:lang w:val="en-GB"/>
-              </w:rPr>
-              <w:t>git push -u origin feature/Pablo/part1</w:t>
-            </w:r>
-          </w:p>
-          <w:p>
-            <w:pPr>
-              <w:rPr>
-                <w:lang w:val="en-GB"/>
-              </w:rPr>
-            </w:pPr>
-          </w:p>
+          <w:p/>
         </w:tc>
       </w:tr>
       <w:tr>
@@ -324,204 +815,91 @@
               <w:rPr>
                 <w:b/>
                 <w:bCs/>
-                <w:lang w:val="en-GB"/>
               </w:rPr>
             </w:pPr>
-            <w:r>
-              <w:rPr>
-                <w:b/>
-                <w:bCs/>
-                <w:lang w:val="en-GB"/>
-              </w:rPr>
-              <w:t>F</w:t>
-            </w:r>
-            <w:r>
-              <w:rPr>
-                <w:b/>
-                <w:bCs/>
-                <w:lang w:val="en-GB"/>
-              </w:rPr>
-              <w:t xml:space="preserve">etches and merges changes from a remote repository </w:t>
-            </w:r>
-            <w:r>
-              <w:rPr>
-                <w:b/>
-                <w:bCs/>
-                <w:lang w:val="en-GB"/>
-              </w:rPr>
-              <w:t>(</w:t>
-            </w:r>
-            <w:r>
-              <w:rPr>
-                <w:b/>
-                <w:bCs/>
-                <w:lang w:val="en-GB"/>
-              </w:rPr>
-              <w:t>Pull = fetch + merge</w:t>
-            </w:r>
-            <w:r>
-              <w:rPr>
-                <w:b/>
-                <w:bCs/>
-                <w:lang w:val="en-GB"/>
-              </w:rPr>
-              <w:t>):</w:t>
+            <w:proofErr w:type="spellStart"/>
+            <w:proofErr w:type="gramStart"/>
+            <w:r>
+              <w:rPr>
+                <w:b/>
+                <w:bCs/>
+              </w:rPr>
+              <w:t>discard</w:t>
+            </w:r>
+            <w:proofErr w:type="spellEnd"/>
+            <w:proofErr w:type="gramEnd"/>
+            <w:r>
+              <w:rPr>
+                <w:b/>
+                <w:bCs/>
+              </w:rPr>
+              <w:t xml:space="preserve"> the changes </w:t>
+            </w:r>
+            <w:proofErr w:type="spellStart"/>
+            <w:r>
+              <w:rPr>
+                <w:b/>
+                <w:bCs/>
+              </w:rPr>
+              <w:t>before</w:t>
+            </w:r>
+            <w:proofErr w:type="spellEnd"/>
+            <w:r>
+              <w:rPr>
+                <w:b/>
+                <w:bCs/>
+              </w:rPr>
+              <w:t xml:space="preserve"> pull </w:t>
+            </w:r>
+            <w:proofErr w:type="spellStart"/>
+            <w:r>
+              <w:rPr>
+                <w:b/>
+                <w:bCs/>
+              </w:rPr>
+              <w:t>from</w:t>
+            </w:r>
+            <w:proofErr w:type="spellEnd"/>
+            <w:r>
+              <w:rPr>
+                <w:b/>
+                <w:bCs/>
+              </w:rPr>
+              <w:t xml:space="preserve"> the </w:t>
+            </w:r>
+            <w:proofErr w:type="spellStart"/>
+            <w:r>
+              <w:rPr>
+                <w:b/>
+                <w:bCs/>
+              </w:rPr>
+              <w:t>remote</w:t>
+            </w:r>
+            <w:proofErr w:type="spellEnd"/>
+            <w:r>
+              <w:rPr>
+                <w:b/>
+                <w:bCs/>
+              </w:rPr>
+              <w:t xml:space="preserve"> repository</w:t>
             </w:r>
           </w:p>
           <w:p>
             <w:pPr>
-              <w:spacing w:line="360" w:lineRule="auto"/>
               <w:ind w:left="284"/>
               <w:rPr>
-                <w:lang w:val="en-GB"/>
+                <w:b/>
+                <w:bCs/>
               </w:rPr>
             </w:pPr>
-            <w:r>
-              <w:rPr>
-                <w:lang w:val="en-GB"/>
-              </w:rPr>
-              <w:t>git pull</w:t>
-            </w:r>
-          </w:p>
-          <w:p>
-            <w:pPr>
-              <w:rPr>
-                <w:b/>
-                <w:bCs/>
-                <w:sz w:val="20"/>
-                <w:szCs w:val="20"/>
-                <w:lang w:val="en-GB"/>
-              </w:rPr>
-            </w:pPr>
-            <w:r>
-              <w:rPr>
-                <w:b/>
-                <w:bCs/>
-                <w:sz w:val="20"/>
-                <w:szCs w:val="20"/>
-                <w:lang w:val="en-GB"/>
-              </w:rPr>
-              <w:t xml:space="preserve">Alt + shift + m </w:t>
-            </w:r>
-            <w:r>
-              <w:rPr>
-                <w:sz w:val="20"/>
-                <w:szCs w:val="20"/>
-              </w:rPr>
-              <w:sym w:font="Wingdings" w:char="F0E0"/>
-            </w:r>
-            <w:r>
-              <w:rPr>
-                <w:b/>
-                <w:bCs/>
-                <w:sz w:val="20"/>
-                <w:szCs w:val="20"/>
-                <w:lang w:val="en-GB"/>
-              </w:rPr>
-              <w:t xml:space="preserve"> </w:t>
-            </w:r>
-            <w:proofErr w:type="spellStart"/>
-            <w:r>
-              <w:rPr>
-                <w:b/>
-                <w:bCs/>
-                <w:sz w:val="20"/>
-                <w:szCs w:val="20"/>
-                <w:lang w:val="en-GB"/>
-              </w:rPr>
-              <w:t>crée</w:t>
-            </w:r>
-            <w:proofErr w:type="spellEnd"/>
-            <w:r>
-              <w:rPr>
-                <w:b/>
-                <w:bCs/>
-                <w:sz w:val="20"/>
-                <w:szCs w:val="20"/>
-                <w:lang w:val="en-GB"/>
-              </w:rPr>
-              <w:t xml:space="preserve"> </w:t>
-            </w:r>
-            <w:proofErr w:type="spellStart"/>
-            <w:r>
-              <w:rPr>
-                <w:b/>
-                <w:bCs/>
-                <w:sz w:val="20"/>
-                <w:szCs w:val="20"/>
-                <w:lang w:val="en-GB"/>
-              </w:rPr>
-              <w:t>methode</w:t>
-            </w:r>
-            <w:proofErr w:type="spellEnd"/>
-          </w:p>
-          <w:p>
-            <w:pPr>
-              <w:rPr>
-                <w:b/>
-                <w:bCs/>
-                <w:sz w:val="20"/>
-                <w:szCs w:val="20"/>
-                <w:lang w:val="en-GB"/>
-              </w:rPr>
-            </w:pPr>
-            <w:r>
-              <w:rPr>
-                <w:b/>
-                <w:bCs/>
-                <w:sz w:val="20"/>
-                <w:szCs w:val="20"/>
-                <w:lang w:val="en-GB"/>
-              </w:rPr>
-              <w:t xml:space="preserve">Alt + shift + l </w:t>
-            </w:r>
-            <w:r>
-              <w:rPr>
-                <w:sz w:val="20"/>
-                <w:szCs w:val="20"/>
-                <w:lang w:val="en-GB"/>
-              </w:rPr>
-              <w:sym w:font="Wingdings" w:char="F0E0"/>
-            </w:r>
-            <w:r>
-              <w:rPr>
-                <w:b/>
-                <w:bCs/>
-                <w:sz w:val="20"/>
-                <w:szCs w:val="20"/>
-                <w:lang w:val="en-GB"/>
-              </w:rPr>
-              <w:t xml:space="preserve"> </w:t>
-            </w:r>
-            <w:proofErr w:type="spellStart"/>
-            <w:r>
-              <w:rPr>
-                <w:b/>
-                <w:bCs/>
-                <w:sz w:val="20"/>
-                <w:szCs w:val="20"/>
-                <w:lang w:val="en-GB"/>
-              </w:rPr>
-              <w:t>crée</w:t>
-            </w:r>
-            <w:proofErr w:type="spellEnd"/>
-            <w:r>
-              <w:rPr>
-                <w:b/>
-                <w:bCs/>
-                <w:sz w:val="20"/>
-                <w:szCs w:val="20"/>
-                <w:lang w:val="en-GB"/>
-              </w:rPr>
-              <w:t xml:space="preserve"> variable</w:t>
-            </w:r>
-          </w:p>
-          <w:p>
-            <w:pPr>
-              <w:rPr>
-                <w:lang w:val="en-GB"/>
-              </w:rPr>
-            </w:pPr>
+            <w:proofErr w:type="gramStart"/>
+            <w:r>
+              <w:t>git</w:t>
+            </w:r>
+            <w:proofErr w:type="gramEnd"/>
+            <w:r>
+              <w:t xml:space="preserve"> reset --hard HEAD</w:t>
+            </w:r>
           </w:p>
         </w:tc>
         <w:tc>
@@ -533,175 +911,126 @@
               <w:rPr>
                 <w:b/>
                 <w:bCs/>
-                <w:lang w:val="en-GB"/>
               </w:rPr>
             </w:pPr>
             <w:r>
               <w:rPr>
                 <w:b/>
                 <w:bCs/>
-                <w:lang w:val="en-GB"/>
-              </w:rPr>
-              <w:t>Downloads changes without integrating them:</w:t>
+              </w:rPr>
+              <w:t xml:space="preserve">Update </w:t>
+            </w:r>
+            <w:proofErr w:type="spellStart"/>
+            <w:r>
+              <w:rPr>
+                <w:b/>
+                <w:bCs/>
+              </w:rPr>
+              <w:t>your</w:t>
+            </w:r>
+            <w:proofErr w:type="spellEnd"/>
+            <w:r>
+              <w:rPr>
+                <w:b/>
+                <w:bCs/>
+              </w:rPr>
+              <w:t xml:space="preserve"> local repository </w:t>
+            </w:r>
+            <w:proofErr w:type="spellStart"/>
+            <w:r>
+              <w:rPr>
+                <w:b/>
+                <w:bCs/>
+              </w:rPr>
+              <w:t>with</w:t>
+            </w:r>
+            <w:proofErr w:type="spellEnd"/>
+            <w:r>
+              <w:rPr>
+                <w:b/>
+                <w:bCs/>
+              </w:rPr>
+              <w:t xml:space="preserve"> the </w:t>
+            </w:r>
+            <w:proofErr w:type="spellStart"/>
+            <w:r>
+              <w:rPr>
+                <w:b/>
+                <w:bCs/>
+              </w:rPr>
+              <w:t>commits</w:t>
+            </w:r>
+            <w:proofErr w:type="spellEnd"/>
+            <w:r>
+              <w:rPr>
+                <w:b/>
+                <w:bCs/>
+              </w:rPr>
+              <w:t xml:space="preserve"> </w:t>
+            </w:r>
+            <w:proofErr w:type="spellStart"/>
+            <w:r>
+              <w:rPr>
+                <w:b/>
+                <w:bCs/>
+              </w:rPr>
+              <w:t>updated</w:t>
+            </w:r>
+            <w:proofErr w:type="spellEnd"/>
+            <w:r>
+              <w:rPr>
+                <w:b/>
+                <w:bCs/>
+              </w:rPr>
+              <w:t xml:space="preserve"> in the </w:t>
+            </w:r>
+            <w:proofErr w:type="spellStart"/>
+            <w:r>
+              <w:rPr>
+                <w:b/>
+                <w:bCs/>
+              </w:rPr>
+              <w:t>remote</w:t>
+            </w:r>
+            <w:proofErr w:type="spellEnd"/>
+            <w:r>
+              <w:rPr>
+                <w:b/>
+                <w:bCs/>
+              </w:rPr>
+              <w:t xml:space="preserve"> repository</w:t>
             </w:r>
           </w:p>
           <w:p>
             <w:pPr>
               <w:ind w:left="284"/>
-              <w:rPr>
-                <w:lang w:val="en-GB"/>
-              </w:rPr>
             </w:pPr>
-            <w:r>
-              <w:rPr>
-                <w:lang w:val="en-GB"/>
-              </w:rPr>
-              <w:t>git fetch</w:t>
+            <w:proofErr w:type="gramStart"/>
+            <w:r>
+              <w:t>git</w:t>
+            </w:r>
+            <w:proofErr w:type="gramEnd"/>
+            <w:r>
+              <w:t xml:space="preserve"> pull </w:t>
+            </w:r>
+            <w:proofErr w:type="spellStart"/>
+            <w:r>
+              <w:t>origin</w:t>
+            </w:r>
+            <w:proofErr w:type="spellEnd"/>
+            <w:r>
+              <w:t xml:space="preserve"> ma</w:t>
+            </w:r>
+            <w:r>
+              <w:t>in</w:t>
             </w:r>
           </w:p>
           <w:p>
             <w:pPr>
               <w:ind w:left="284"/>
               <w:rPr>
-                <w:lang w:val="en-GB"/>
-              </w:rPr>
-            </w:pPr>
-          </w:p>
-          <w:p>
-            <w:pPr>
-              <w:rPr>
-                <w:b/>
-                <w:bCs/>
-                <w:lang w:val="en-GB"/>
-              </w:rPr>
-            </w:pPr>
-            <w:r>
-              <w:rPr>
-                <w:b/>
-                <w:bCs/>
-                <w:lang w:val="en-GB"/>
-              </w:rPr>
-              <w:t>C</w:t>
-            </w:r>
-            <w:r>
-              <w:rPr>
-                <w:b/>
-                <w:bCs/>
-                <w:lang w:val="en-GB"/>
-              </w:rPr>
-              <w:t>ombines changes from multiple branches:</w:t>
-            </w:r>
-          </w:p>
-          <w:p>
-            <w:pPr>
-              <w:ind w:left="284"/>
-              <w:rPr>
-                <w:lang w:val="en-GB"/>
-              </w:rPr>
-            </w:pPr>
-            <w:r>
-              <w:rPr>
-                <w:lang w:val="en-GB"/>
-              </w:rPr>
-              <w:t>git merge "URL"</w:t>
-            </w:r>
-          </w:p>
-          <w:p>
-            <w:pPr>
-              <w:rPr>
-                <w:lang w:val="en-GB"/>
-              </w:rPr>
-            </w:pPr>
-          </w:p>
-        </w:tc>
-      </w:tr>
-      <w:tr>
-        <w:tc>
-          <w:tcPr>
-            <w:tcW w:w="4531" w:type="dxa"/>
-          </w:tcPr>
-          <w:p>
-            <w:pPr>
-              <w:rPr>
-                <w:b/>
-                <w:bCs/>
-                <w:lang w:val="en-GB"/>
-              </w:rPr>
-            </w:pPr>
-            <w:r>
-              <w:rPr>
-                <w:b/>
-                <w:bCs/>
-                <w:lang w:val="en-GB"/>
-              </w:rPr>
-              <w:t>discard the changes before pull from the remote repository</w:t>
-            </w:r>
-          </w:p>
-          <w:p>
-            <w:pPr>
-              <w:ind w:left="284"/>
-              <w:rPr>
-                <w:b/>
-                <w:bCs/>
-                <w:lang w:val="en-GB"/>
-              </w:rPr>
-            </w:pPr>
-            <w:r>
-              <w:rPr>
-                <w:lang w:val="en-GB"/>
-              </w:rPr>
-              <w:t>git reset --hard HEAD</w:t>
-            </w:r>
-          </w:p>
-        </w:tc>
-        <w:tc>
-          <w:tcPr>
-            <w:tcW w:w="4531" w:type="dxa"/>
-          </w:tcPr>
-          <w:p>
-            <w:pPr>
-              <w:rPr>
-                <w:b/>
-                <w:bCs/>
-                <w:lang w:val="en-GB"/>
-              </w:rPr>
-            </w:pPr>
-            <w:r>
-              <w:rPr>
-                <w:b/>
-                <w:bCs/>
-                <w:lang w:val="en-GB"/>
-              </w:rPr>
-              <w:t>Update your local repository with the commits updated in the remote repository</w:t>
-            </w:r>
-          </w:p>
-          <w:p>
-            <w:pPr>
-              <w:ind w:left="284"/>
-              <w:rPr>
-                <w:lang w:val="en-GB"/>
-              </w:rPr>
-            </w:pPr>
-            <w:r>
-              <w:rPr>
-                <w:lang w:val="en-GB"/>
-              </w:rPr>
-              <w:t>git pull origin ma</w:t>
-            </w:r>
-            <w:r>
-              <w:rPr>
-                <w:lang w:val="en-GB"/>
-              </w:rPr>
-              <w:t>in</w:t>
-            </w:r>
-          </w:p>
-          <w:p>
-            <w:pPr>
-              <w:ind w:left="284"/>
-              <w:rPr>
-                <w:b/>
-                <w:bCs/>
-                <w:lang w:val="en-GB"/>
+                <w:b/>
+                <w:bCs/>
               </w:rPr>
             </w:pPr>
           </w:p>
@@ -715,7 +1044,6 @@
           <w:bCs/>
           <w:sz w:val="24"/>
           <w:szCs w:val="24"/>
-          <w:lang w:val="en-GB"/>
         </w:rPr>
       </w:pPr>
     </w:p>
@@ -833,16 +1161,1094 @@
           <w:szCs w:val="24"/>
         </w:rPr>
       </w:pPr>
+      <w:r>
+        <w:rPr>
+          <w:b/>
+          <w:bCs/>
+          <w:sz w:val="24"/>
+          <w:szCs w:val="24"/>
+        </w:rPr>
+        <w:t>Projet vide</w:t>
+      </w:r>
     </w:p>
     <w:p>
       <w:pPr>
-        <w:rPr>
-          <w:b/>
-          <w:bCs/>
-          <w:sz w:val="24"/>
-          <w:szCs w:val="24"/>
-        </w:rPr>
-      </w:pPr>
+        <w:pStyle w:val="Prrafodelista"/>
+        <w:numPr>
+          <w:ilvl w:val="1"/>
+          <w:numId w:val="16"/>
+        </w:numPr>
+        <w:rPr>
+          <w:b/>
+          <w:bCs/>
+          <w:sz w:val="24"/>
+          <w:szCs w:val="24"/>
+        </w:rPr>
+      </w:pPr>
+      <w:r>
+        <w:rPr>
+          <w:b/>
+          <w:bCs/>
+          <w:sz w:val="24"/>
+          <w:szCs w:val="24"/>
+        </w:rPr>
+        <w:t>Cloner le projet en local</w:t>
+      </w:r>
+    </w:p>
+    <w:p>
+      <w:pPr>
+        <w:pStyle w:val="Prrafodelista"/>
+        <w:numPr>
+          <w:ilvl w:val="1"/>
+          <w:numId w:val="16"/>
+        </w:numPr>
+        <w:rPr>
+          <w:b/>
+          <w:bCs/>
+          <w:sz w:val="24"/>
+          <w:szCs w:val="24"/>
+        </w:rPr>
+      </w:pPr>
+      <w:r>
+        <w:rPr>
+          <w:b/>
+          <w:bCs/>
+          <w:sz w:val="24"/>
+          <w:szCs w:val="24"/>
+        </w:rPr>
+        <w:t>Branch git</w:t>
+      </w:r>
+    </w:p>
+    <w:p>
+      <w:pPr>
+        <w:rPr>
+          <w:b/>
+          <w:bCs/>
+          <w:sz w:val="24"/>
+          <w:szCs w:val="24"/>
+        </w:rPr>
+      </w:pPr>
+    </w:p>
+    <w:p>
+      <w:pPr>
+        <w:rPr>
+          <w:b/>
+          <w:bCs/>
+          <w:sz w:val="24"/>
+          <w:szCs w:val="24"/>
+        </w:rPr>
+      </w:pPr>
+    </w:p>
+    <w:p>
+      <w:pPr>
+        <w:rPr>
+          <w:b/>
+          <w:bCs/>
+          <w:sz w:val="24"/>
+          <w:szCs w:val="24"/>
+        </w:rPr>
+      </w:pPr>
+    </w:p>
+    <w:p>
+      <w:pPr>
+        <w:rPr>
+          <w:b/>
+          <w:bCs/>
+          <w:sz w:val="24"/>
+          <w:szCs w:val="24"/>
+        </w:rPr>
+      </w:pPr>
+    </w:p>
+    <w:p>
+      <w:pPr>
+        <w:rPr>
+          <w:b/>
+          <w:bCs/>
+          <w:sz w:val="24"/>
+          <w:szCs w:val="24"/>
+        </w:rPr>
+      </w:pPr>
+    </w:p>
+    <w:p>
+      <w:pPr>
+        <w:rPr>
+          <w:b/>
+          <w:bCs/>
+          <w:sz w:val="24"/>
+          <w:szCs w:val="24"/>
+        </w:rPr>
+      </w:pPr>
+    </w:p>
+    <w:p>
+      <w:pPr>
+        <w:rPr>
+          <w:b/>
+          <w:bCs/>
+          <w:sz w:val="24"/>
+          <w:szCs w:val="24"/>
+        </w:rPr>
+      </w:pPr>
+    </w:p>
+    <w:p>
+      <w:pPr>
+        <w:rPr>
+          <w:b/>
+          <w:bCs/>
+          <w:sz w:val="24"/>
+          <w:szCs w:val="24"/>
+        </w:rPr>
+      </w:pPr>
+    </w:p>
+    <w:p>
+      <w:pPr>
+        <w:rPr>
+          <w:b/>
+          <w:bCs/>
+          <w:sz w:val="24"/>
+          <w:szCs w:val="24"/>
+        </w:rPr>
+      </w:pPr>
+    </w:p>
+    <w:p>
+      <w:pPr>
+        <w:rPr>
+          <w:b/>
+          <w:bCs/>
+          <w:sz w:val="24"/>
+          <w:szCs w:val="24"/>
+        </w:rPr>
+      </w:pPr>
+    </w:p>
+    <w:p>
+      <w:pPr>
+        <w:rPr>
+          <w:b/>
+          <w:bCs/>
+          <w:sz w:val="24"/>
+          <w:szCs w:val="24"/>
+        </w:rPr>
+      </w:pPr>
+    </w:p>
+    <w:p>
+      <w:pPr>
+        <w:rPr>
+          <w:b/>
+          <w:bCs/>
+          <w:sz w:val="24"/>
+          <w:szCs w:val="24"/>
+        </w:rPr>
+      </w:pPr>
+      <w:r>
+        <w:rPr>
+          <w:b/>
+          <w:bCs/>
+          <w:sz w:val="24"/>
+          <w:szCs w:val="24"/>
+        </w:rPr>
+        <w:lastRenderedPageBreak/>
+        <w:t>Fonctionnalités attendues</w:t>
+      </w:r>
+    </w:p>
+    <w:p>
+      <w:pPr>
+        <w:rPr>
+          <w:b/>
+          <w:bCs/>
+          <w:sz w:val="24"/>
+          <w:szCs w:val="24"/>
+        </w:rPr>
+      </w:pPr>
+      <w:r>
+        <w:rPr>
+          <w:b/>
+          <w:bCs/>
+          <w:sz w:val="24"/>
+          <w:szCs w:val="24"/>
+        </w:rPr>
+        <w:t>Lot 1 :</w:t>
+      </w:r>
+    </w:p>
+    <w:p>
+      <w:pPr>
+        <w:pStyle w:val="Prrafodelista"/>
+        <w:numPr>
+          <w:ilvl w:val="0"/>
+          <w:numId w:val="16"/>
+        </w:numPr>
+        <w:spacing w:line="360" w:lineRule="auto"/>
+        <w:rPr>
+          <w:b/>
+          <w:bCs/>
+          <w:sz w:val="24"/>
+          <w:szCs w:val="24"/>
+        </w:rPr>
+      </w:pPr>
+      <w:r>
+        <w:rPr>
+          <w:b/>
+          <w:bCs/>
+          <w:sz w:val="24"/>
+          <w:szCs w:val="24"/>
+        </w:rPr>
+        <w:t>Site web</w:t>
+      </w:r>
+      <w:r>
+        <w:rPr>
+          <w:b/>
+          <w:bCs/>
+          <w:sz w:val="24"/>
+          <w:szCs w:val="24"/>
+        </w:rPr>
+        <w:t xml:space="preserve"> </w:t>
+      </w:r>
+      <w:r>
+        <w:rPr>
+          <w:b/>
+          <w:bCs/>
+          <w:color w:val="FF0000"/>
+          <w:sz w:val="24"/>
+          <w:szCs w:val="24"/>
+        </w:rPr>
+        <w:t>MAIN</w:t>
+      </w:r>
+    </w:p>
+    <w:p>
+      <w:pPr>
+        <w:pStyle w:val="Prrafodelista"/>
+        <w:numPr>
+          <w:ilvl w:val="1"/>
+          <w:numId w:val="16"/>
+        </w:numPr>
+        <w:spacing w:line="360" w:lineRule="auto"/>
+        <w:rPr>
+          <w:b/>
+          <w:bCs/>
+          <w:sz w:val="24"/>
+          <w:szCs w:val="24"/>
+        </w:rPr>
+      </w:pPr>
+      <w:r>
+        <w:rPr>
+          <w:b/>
+          <w:bCs/>
+          <w:sz w:val="24"/>
+          <w:szCs w:val="24"/>
+        </w:rPr>
+        <w:t>List restaurants</w:t>
+      </w:r>
+    </w:p>
+    <w:p>
+      <w:pPr>
+        <w:pStyle w:val="Prrafodelista"/>
+        <w:numPr>
+          <w:ilvl w:val="2"/>
+          <w:numId w:val="16"/>
+        </w:numPr>
+        <w:spacing w:line="360" w:lineRule="auto"/>
+        <w:rPr>
+          <w:sz w:val="24"/>
+          <w:szCs w:val="24"/>
+        </w:rPr>
+      </w:pPr>
+      <w:r>
+        <w:rPr>
+          <w:sz w:val="24"/>
+          <w:szCs w:val="24"/>
+        </w:rPr>
+        <w:t>@ModelAttribute("liste</w:t>
+      </w:r>
+      <w:r>
+        <w:rPr>
+          <w:sz w:val="24"/>
+          <w:szCs w:val="24"/>
+        </w:rPr>
+        <w:t>Restaurants</w:t>
+      </w:r>
+      <w:r>
+        <w:rPr>
+          <w:sz w:val="24"/>
+          <w:szCs w:val="24"/>
+        </w:rPr>
+        <w:t>")</w:t>
+      </w:r>
+    </w:p>
+    <w:p>
+      <w:pPr>
+        <w:pStyle w:val="Prrafodelista"/>
+        <w:numPr>
+          <w:ilvl w:val="1"/>
+          <w:numId w:val="16"/>
+        </w:numPr>
+        <w:spacing w:line="360" w:lineRule="auto"/>
+        <w:rPr>
+          <w:b/>
+          <w:bCs/>
+          <w:sz w:val="24"/>
+          <w:szCs w:val="24"/>
+        </w:rPr>
+      </w:pPr>
+      <w:r>
+        <w:rPr>
+          <w:b/>
+          <w:bCs/>
+          <w:sz w:val="24"/>
+          <w:szCs w:val="24"/>
+        </w:rPr>
+        <w:t>Hyperliens pour faire une réservation</w:t>
+      </w:r>
+      <w:r>
+        <w:rPr>
+          <w:b/>
+          <w:bCs/>
+          <w:sz w:val="24"/>
+          <w:szCs w:val="24"/>
+        </w:rPr>
+        <w:t xml:space="preserve"> (sans relations)</w:t>
+      </w:r>
+    </w:p>
+    <w:p>
+      <w:pPr>
+        <w:pStyle w:val="Prrafodelista"/>
+        <w:numPr>
+          <w:ilvl w:val="2"/>
+          <w:numId w:val="16"/>
+        </w:numPr>
+        <w:spacing w:line="360" w:lineRule="auto"/>
+        <w:rPr>
+          <w:lang w:val="en-GB"/>
+        </w:rPr>
+      </w:pPr>
+      <w:r>
+        <w:rPr>
+          <w:lang w:val="en-GB"/>
+        </w:rPr>
+        <w:t xml:space="preserve">&lt;li </w:t>
+      </w:r>
+      <w:proofErr w:type="spellStart"/>
+      <w:proofErr w:type="gramStart"/>
+      <w:r>
+        <w:rPr>
+          <w:lang w:val="en-GB"/>
+        </w:rPr>
+        <w:t>th:each</w:t>
+      </w:r>
+      <w:proofErr w:type="spellEnd"/>
+      <w:proofErr w:type="gramEnd"/>
+      <w:r>
+        <w:rPr>
+          <w:lang w:val="en-GB"/>
+        </w:rPr>
+        <w:t>="</w:t>
+      </w:r>
+      <w:r>
+        <w:rPr>
+          <w:lang w:val="en-GB"/>
+        </w:rPr>
+        <w:t>restaurant</w:t>
+      </w:r>
+      <w:r>
+        <w:rPr>
+          <w:lang w:val="en-GB"/>
+        </w:rPr>
+        <w:t xml:space="preserve"> : ${</w:t>
+      </w:r>
+      <w:r>
+        <w:rPr>
+          <w:sz w:val="24"/>
+          <w:szCs w:val="24"/>
+          <w:lang w:val="en-GB"/>
+        </w:rPr>
+        <w:t xml:space="preserve"> </w:t>
+      </w:r>
+      <w:r>
+        <w:rPr>
+          <w:lang w:val="en-GB"/>
+        </w:rPr>
+        <w:t>listeRestaurants</w:t>
+      </w:r>
+      <w:r>
+        <w:rPr>
+          <w:lang w:val="en-GB"/>
+        </w:rPr>
+        <w:t xml:space="preserve"> </w:t>
+      </w:r>
+      <w:r>
+        <w:rPr>
+          <w:lang w:val="en-GB"/>
+        </w:rPr>
+        <w:t>}"&gt;</w:t>
+      </w:r>
+    </w:p>
+    <w:p>
+      <w:pPr>
+        <w:pStyle w:val="Prrafodelista"/>
+        <w:numPr>
+          <w:ilvl w:val="1"/>
+          <w:numId w:val="16"/>
+        </w:numPr>
+        <w:spacing w:line="360" w:lineRule="auto"/>
+        <w:rPr>
+          <w:b/>
+          <w:bCs/>
+          <w:sz w:val="24"/>
+          <w:szCs w:val="24"/>
+        </w:rPr>
+      </w:pPr>
+      <w:r>
+        <w:rPr>
+          <w:b/>
+          <w:bCs/>
+          <w:sz w:val="24"/>
+          <w:szCs w:val="24"/>
+        </w:rPr>
+        <w:t>REST :</w:t>
+      </w:r>
+    </w:p>
+    <w:p>
+      <w:pPr>
+        <w:pStyle w:val="Prrafodelista"/>
+        <w:numPr>
+          <w:ilvl w:val="2"/>
+          <w:numId w:val="16"/>
+        </w:numPr>
+        <w:spacing w:line="360" w:lineRule="auto"/>
+        <w:rPr>
+          <w:b/>
+          <w:bCs/>
+          <w:sz w:val="24"/>
+          <w:szCs w:val="24"/>
+        </w:rPr>
+      </w:pPr>
+      <w:r>
+        <w:rPr>
+          <w:b/>
+          <w:bCs/>
+          <w:sz w:val="24"/>
+          <w:szCs w:val="24"/>
+        </w:rPr>
+        <w:t>Créer restaurant (POST)</w:t>
+      </w:r>
+    </w:p>
+    <w:p>
+      <w:pPr>
+        <w:pStyle w:val="Prrafodelista"/>
+        <w:numPr>
+          <w:ilvl w:val="2"/>
+          <w:numId w:val="16"/>
+        </w:numPr>
+        <w:spacing w:line="360" w:lineRule="auto"/>
+        <w:rPr>
+          <w:b/>
+          <w:bCs/>
+          <w:sz w:val="24"/>
+          <w:szCs w:val="24"/>
+        </w:rPr>
+      </w:pPr>
+      <w:r>
+        <w:rPr>
+          <w:b/>
+          <w:bCs/>
+          <w:sz w:val="24"/>
+          <w:szCs w:val="24"/>
+        </w:rPr>
+        <w:t>Consulter resto par id</w:t>
+      </w:r>
+      <w:r>
+        <w:rPr>
+          <w:b/>
+          <w:bCs/>
+          <w:sz w:val="24"/>
+          <w:szCs w:val="24"/>
+        </w:rPr>
+        <w:t xml:space="preserve"> (GET)</w:t>
+      </w:r>
+    </w:p>
+    <w:p>
+      <w:pPr>
+        <w:pStyle w:val="Prrafodelista"/>
+        <w:numPr>
+          <w:ilvl w:val="2"/>
+          <w:numId w:val="16"/>
+        </w:numPr>
+        <w:spacing w:line="360" w:lineRule="auto"/>
+        <w:rPr>
+          <w:b/>
+          <w:bCs/>
+          <w:sz w:val="24"/>
+          <w:szCs w:val="24"/>
+        </w:rPr>
+      </w:pPr>
+      <w:r>
+        <w:rPr>
+          <w:b/>
+          <w:bCs/>
+          <w:sz w:val="24"/>
+          <w:szCs w:val="24"/>
+        </w:rPr>
+        <w:t xml:space="preserve">Supprimer resto par </w:t>
+      </w:r>
+      <w:proofErr w:type="gramStart"/>
+      <w:r>
+        <w:rPr>
+          <w:b/>
+          <w:bCs/>
+          <w:sz w:val="24"/>
+          <w:szCs w:val="24"/>
+        </w:rPr>
+        <w:t>id(</w:t>
+      </w:r>
+      <w:proofErr w:type="gramEnd"/>
+      <w:r>
+        <w:rPr>
+          <w:b/>
+          <w:bCs/>
+          <w:sz w:val="24"/>
+          <w:szCs w:val="24"/>
+        </w:rPr>
+        <w:t>DELETE)</w:t>
+      </w:r>
+    </w:p>
+    <w:p>
+      <w:pPr>
+        <w:pStyle w:val="Prrafodelista"/>
+        <w:numPr>
+          <w:ilvl w:val="2"/>
+          <w:numId w:val="16"/>
+        </w:numPr>
+        <w:spacing w:line="360" w:lineRule="auto"/>
+        <w:rPr>
+          <w:b/>
+          <w:bCs/>
+          <w:sz w:val="24"/>
+          <w:szCs w:val="24"/>
+        </w:rPr>
+      </w:pPr>
+      <w:r>
+        <w:rPr>
+          <w:b/>
+          <w:bCs/>
+          <w:sz w:val="24"/>
+          <w:szCs w:val="24"/>
+        </w:rPr>
+        <w:t>JSON pour les requêtes (POSTMAN)</w:t>
+      </w:r>
+    </w:p>
+    <w:p>
+      <w:pPr>
+        <w:pStyle w:val="Prrafodelista"/>
+        <w:numPr>
+          <w:ilvl w:val="2"/>
+          <w:numId w:val="16"/>
+        </w:numPr>
+        <w:spacing w:line="360" w:lineRule="auto"/>
+        <w:rPr>
+          <w:b/>
+          <w:bCs/>
+          <w:sz w:val="24"/>
+          <w:szCs w:val="24"/>
+        </w:rPr>
+      </w:pPr>
+      <w:r>
+        <w:rPr>
+          <w:b/>
+          <w:bCs/>
+          <w:sz w:val="24"/>
+          <w:szCs w:val="24"/>
+        </w:rPr>
+        <w:t xml:space="preserve">Type resto </w:t>
+      </w:r>
+      <w:r>
+        <w:rPr>
+          <w:b/>
+          <w:bCs/>
+          <w:sz w:val="24"/>
+          <w:szCs w:val="24"/>
+        </w:rPr>
+        <w:sym w:font="Wingdings" w:char="F0E0"/>
+      </w:r>
+      <w:r>
+        <w:rPr>
+          <w:b/>
+          <w:bCs/>
+          <w:sz w:val="24"/>
+          <w:szCs w:val="24"/>
+        </w:rPr>
+        <w:t xml:space="preserve"> Lot 1 (Non modifiable)</w:t>
+      </w:r>
+    </w:p>
+    <w:p>
+      <w:pPr>
+        <w:rPr>
+          <w:b/>
+          <w:bCs/>
+          <w:sz w:val="24"/>
+          <w:szCs w:val="24"/>
+        </w:rPr>
+      </w:pPr>
+    </w:p>
+    <w:p>
+      <w:pPr>
+        <w:spacing w:line="360" w:lineRule="auto"/>
+        <w:rPr>
+          <w:b/>
+          <w:bCs/>
+          <w:sz w:val="24"/>
+          <w:szCs w:val="24"/>
+        </w:rPr>
+      </w:pPr>
+      <w:r>
+        <w:rPr>
+          <w:b/>
+          <w:bCs/>
+          <w:sz w:val="24"/>
+          <w:szCs w:val="24"/>
+        </w:rPr>
+        <w:t>Lot 2 :</w:t>
+      </w:r>
+    </w:p>
+    <w:p>
+      <w:pPr>
+        <w:pStyle w:val="Prrafodelista"/>
+        <w:numPr>
+          <w:ilvl w:val="0"/>
+          <w:numId w:val="16"/>
+        </w:numPr>
+        <w:spacing w:line="360" w:lineRule="auto"/>
+        <w:rPr>
+          <w:b/>
+          <w:bCs/>
+          <w:sz w:val="24"/>
+          <w:szCs w:val="24"/>
+          <w:lang w:val="es-ES"/>
+        </w:rPr>
+      </w:pPr>
+      <w:r>
+        <w:rPr>
+          <w:b/>
+          <w:bCs/>
+          <w:sz w:val="24"/>
+          <w:szCs w:val="24"/>
+          <w:lang w:val="es-ES"/>
+        </w:rPr>
+        <w:t xml:space="preserve">Site web </w:t>
+      </w:r>
+      <w:r>
+        <w:rPr>
+          <w:b/>
+          <w:bCs/>
+          <w:color w:val="0070C0"/>
+          <w:sz w:val="24"/>
+          <w:szCs w:val="24"/>
+          <w:lang w:val="es-ES"/>
+        </w:rPr>
+        <w:t>RESTO</w:t>
+      </w:r>
+      <w:r>
+        <w:rPr>
+          <w:b/>
+          <w:bCs/>
+          <w:color w:val="0070C0"/>
+          <w:sz w:val="24"/>
+          <w:szCs w:val="24"/>
+          <w:lang w:val="es-ES"/>
+        </w:rPr>
+        <w:t xml:space="preserve"> </w:t>
+      </w:r>
+      <w:r>
+        <w:rPr>
+          <w:b/>
+          <w:bCs/>
+          <w:sz w:val="24"/>
+          <w:szCs w:val="24"/>
+          <w:lang w:val="es-ES"/>
+        </w:rPr>
+        <w:t xml:space="preserve">en </w:t>
+      </w:r>
+      <w:proofErr w:type="spellStart"/>
+      <w:r>
+        <w:rPr>
+          <w:b/>
+          <w:bCs/>
+          <w:sz w:val="24"/>
+          <w:szCs w:val="24"/>
+          <w:lang w:val="es-ES"/>
+        </w:rPr>
+        <w:t>q</w:t>
+      </w:r>
+      <w:r>
+        <w:rPr>
+          <w:b/>
+          <w:bCs/>
+          <w:sz w:val="24"/>
+          <w:szCs w:val="24"/>
+          <w:lang w:val="es-ES"/>
+        </w:rPr>
+        <w:t>uestion</w:t>
+      </w:r>
+      <w:proofErr w:type="spellEnd"/>
+    </w:p>
+    <w:p>
+      <w:pPr>
+        <w:pStyle w:val="Prrafodelista"/>
+        <w:numPr>
+          <w:ilvl w:val="1"/>
+          <w:numId w:val="16"/>
+        </w:numPr>
+        <w:spacing w:line="360" w:lineRule="auto"/>
+        <w:rPr>
+          <w:b/>
+          <w:bCs/>
+          <w:sz w:val="24"/>
+          <w:szCs w:val="24"/>
+        </w:rPr>
+      </w:pPr>
+      <w:r>
+        <w:rPr>
+          <w:b/>
+          <w:bCs/>
+          <w:sz w:val="24"/>
+          <w:szCs w:val="24"/>
+        </w:rPr>
+        <w:t>Hyperlien "Réserver"</w:t>
+      </w:r>
+      <w:r>
+        <w:rPr>
+          <w:b/>
+          <w:bCs/>
+          <w:sz w:val="24"/>
+          <w:szCs w:val="24"/>
+        </w:rPr>
+        <w:t xml:space="preserve"> </w:t>
+      </w:r>
+      <w:r>
+        <w:rPr>
+          <w:b/>
+          <w:bCs/>
+          <w:sz w:val="24"/>
+          <w:szCs w:val="24"/>
+        </w:rPr>
+        <w:sym w:font="Wingdings" w:char="F0E0"/>
+      </w:r>
+      <w:r>
+        <w:rPr>
+          <w:b/>
+          <w:bCs/>
+          <w:sz w:val="24"/>
+          <w:szCs w:val="24"/>
+        </w:rPr>
+        <w:t xml:space="preserve"> Nouvelle page </w:t>
+      </w:r>
+      <w:proofErr w:type="spellStart"/>
+      <w:r>
+        <w:rPr>
+          <w:b/>
+          <w:bCs/>
+          <w:sz w:val="24"/>
+          <w:szCs w:val="24"/>
+        </w:rPr>
+        <w:t>reserver</w:t>
+      </w:r>
+      <w:proofErr w:type="spellEnd"/>
+    </w:p>
+    <w:p>
+      <w:pPr>
+        <w:pStyle w:val="Prrafodelista"/>
+        <w:numPr>
+          <w:ilvl w:val="0"/>
+          <w:numId w:val="16"/>
+        </w:numPr>
+        <w:spacing w:line="360" w:lineRule="auto"/>
+        <w:rPr>
+          <w:b/>
+          <w:bCs/>
+          <w:sz w:val="24"/>
+          <w:szCs w:val="24"/>
+        </w:rPr>
+      </w:pPr>
+      <w:r>
+        <w:rPr>
+          <w:b/>
+          <w:bCs/>
+          <w:sz w:val="24"/>
+          <w:szCs w:val="24"/>
+        </w:rPr>
+        <w:t xml:space="preserve">Site web </w:t>
+      </w:r>
+      <w:r>
+        <w:rPr>
+          <w:b/>
+          <w:bCs/>
+          <w:color w:val="C45911" w:themeColor="accent2" w:themeShade="BF"/>
+          <w:sz w:val="24"/>
+          <w:szCs w:val="24"/>
+        </w:rPr>
+        <w:t>RESERVATION</w:t>
+      </w:r>
+    </w:p>
+    <w:p>
+      <w:pPr>
+        <w:pStyle w:val="Prrafodelista"/>
+        <w:numPr>
+          <w:ilvl w:val="1"/>
+          <w:numId w:val="16"/>
+        </w:numPr>
+        <w:spacing w:line="360" w:lineRule="auto"/>
+        <w:rPr>
+          <w:b/>
+          <w:bCs/>
+          <w:sz w:val="24"/>
+          <w:szCs w:val="24"/>
+        </w:rPr>
+      </w:pPr>
+      <w:r>
+        <w:rPr>
+          <w:b/>
+          <w:bCs/>
+          <w:sz w:val="24"/>
+          <w:szCs w:val="24"/>
+        </w:rPr>
+        <w:t xml:space="preserve">Formulaire de </w:t>
+      </w:r>
+      <w:proofErr w:type="spellStart"/>
+      <w:r>
+        <w:rPr>
+          <w:b/>
+          <w:bCs/>
+          <w:sz w:val="24"/>
+          <w:szCs w:val="24"/>
+        </w:rPr>
+        <w:t>reservation</w:t>
+      </w:r>
+      <w:proofErr w:type="spellEnd"/>
+      <w:r>
+        <w:rPr>
+          <w:b/>
+          <w:bCs/>
+          <w:sz w:val="24"/>
+          <w:szCs w:val="24"/>
+        </w:rPr>
+        <w:t xml:space="preserve"> (CREATE / POST)</w:t>
+      </w:r>
+    </w:p>
+    <w:p>
+      <w:pPr>
+        <w:pStyle w:val="Prrafodelista"/>
+        <w:numPr>
+          <w:ilvl w:val="0"/>
+          <w:numId w:val="16"/>
+        </w:numPr>
+        <w:spacing w:line="360" w:lineRule="auto"/>
+        <w:rPr>
+          <w:b/>
+          <w:bCs/>
+          <w:sz w:val="24"/>
+          <w:szCs w:val="24"/>
+        </w:rPr>
+      </w:pPr>
+      <w:r>
+        <w:rPr>
+          <w:b/>
+          <w:bCs/>
+          <w:sz w:val="24"/>
+          <w:szCs w:val="24"/>
+        </w:rPr>
+        <w:t xml:space="preserve">Site web avec </w:t>
+      </w:r>
+      <w:r>
+        <w:rPr>
+          <w:b/>
+          <w:bCs/>
+          <w:color w:val="BF8F00" w:themeColor="accent4" w:themeShade="BF"/>
+          <w:sz w:val="24"/>
+          <w:szCs w:val="24"/>
+        </w:rPr>
+        <w:t xml:space="preserve">TOUT LES RESERVATIONS </w:t>
+      </w:r>
+      <w:r>
+        <w:rPr>
+          <w:b/>
+          <w:bCs/>
+          <w:sz w:val="24"/>
+          <w:szCs w:val="24"/>
+        </w:rPr>
+        <w:t>faits</w:t>
+      </w:r>
+    </w:p>
+    <w:p>
+      <w:pPr>
+        <w:pStyle w:val="Prrafodelista"/>
+        <w:numPr>
+          <w:ilvl w:val="0"/>
+          <w:numId w:val="16"/>
+        </w:numPr>
+        <w:spacing w:line="360" w:lineRule="auto"/>
+        <w:rPr>
+          <w:b/>
+          <w:bCs/>
+          <w:sz w:val="24"/>
+          <w:szCs w:val="24"/>
+        </w:rPr>
+      </w:pPr>
+      <w:r>
+        <w:rPr>
+          <w:b/>
+          <w:bCs/>
+          <w:sz w:val="24"/>
+          <w:szCs w:val="24"/>
+        </w:rPr>
+        <w:t xml:space="preserve">Site web </w:t>
+      </w:r>
+      <w:r>
+        <w:rPr>
+          <w:b/>
+          <w:bCs/>
+          <w:color w:val="FF0000"/>
+          <w:sz w:val="24"/>
+          <w:szCs w:val="24"/>
+        </w:rPr>
+        <w:t>MAIN</w:t>
+      </w:r>
+    </w:p>
+    <w:p>
+      <w:pPr>
+        <w:pStyle w:val="Prrafodelista"/>
+        <w:numPr>
+          <w:ilvl w:val="1"/>
+          <w:numId w:val="16"/>
+        </w:numPr>
+        <w:spacing w:line="360" w:lineRule="auto"/>
+        <w:rPr>
+          <w:b/>
+          <w:bCs/>
+          <w:sz w:val="24"/>
+          <w:szCs w:val="24"/>
+        </w:rPr>
+      </w:pPr>
+      <w:r>
+        <w:rPr>
+          <w:b/>
+          <w:bCs/>
+          <w:sz w:val="24"/>
+          <w:szCs w:val="24"/>
+        </w:rPr>
+        <w:t>Rattacher resto a son type de restaurant</w:t>
+      </w:r>
+    </w:p>
+    <w:p>
+      <w:pPr>
+        <w:rPr>
+          <w:b/>
+          <w:bCs/>
+          <w:sz w:val="24"/>
+          <w:szCs w:val="24"/>
+        </w:rPr>
+      </w:pPr>
+    </w:p>
+    <w:p>
+      <w:pPr>
+        <w:rPr>
+          <w:b/>
+          <w:bCs/>
+          <w:sz w:val="24"/>
+          <w:szCs w:val="24"/>
+        </w:rPr>
+      </w:pPr>
+      <w:r>
+        <w:rPr>
+          <w:b/>
+          <w:bCs/>
+          <w:sz w:val="24"/>
+          <w:szCs w:val="24"/>
+        </w:rPr>
+        <w:t>Lot 3 :</w:t>
+      </w:r>
+    </w:p>
+    <w:p>
+      <w:pPr>
+        <w:pStyle w:val="Prrafodelista"/>
+        <w:numPr>
+          <w:ilvl w:val="0"/>
+          <w:numId w:val="16"/>
+        </w:numPr>
+        <w:spacing w:line="360" w:lineRule="auto"/>
+        <w:rPr>
+          <w:b/>
+          <w:bCs/>
+          <w:sz w:val="24"/>
+          <w:szCs w:val="24"/>
+        </w:rPr>
+      </w:pPr>
+      <w:r>
+        <w:rPr>
+          <w:b/>
+          <w:bCs/>
+          <w:sz w:val="24"/>
+          <w:szCs w:val="24"/>
+        </w:rPr>
+        <w:t xml:space="preserve">Site </w:t>
+      </w:r>
+      <w:r>
+        <w:rPr>
+          <w:b/>
+          <w:bCs/>
+          <w:color w:val="00B050"/>
+          <w:sz w:val="24"/>
+          <w:szCs w:val="24"/>
+        </w:rPr>
+        <w:t>RECHERCHE RESERVATION</w:t>
+      </w:r>
+    </w:p>
+    <w:p>
+      <w:pPr>
+        <w:pStyle w:val="Prrafodelista"/>
+        <w:numPr>
+          <w:ilvl w:val="1"/>
+          <w:numId w:val="16"/>
+        </w:numPr>
+        <w:spacing w:line="360" w:lineRule="auto"/>
+        <w:rPr>
+          <w:b/>
+          <w:bCs/>
+          <w:sz w:val="24"/>
+          <w:szCs w:val="24"/>
+        </w:rPr>
+      </w:pPr>
+      <w:r>
+        <w:rPr>
+          <w:b/>
+          <w:bCs/>
+          <w:sz w:val="24"/>
+          <w:szCs w:val="24"/>
+        </w:rPr>
+        <w:t>Par date</w:t>
+      </w:r>
+      <w:r>
+        <w:rPr>
+          <w:b/>
+          <w:bCs/>
+          <w:sz w:val="24"/>
+          <w:szCs w:val="24"/>
+        </w:rPr>
+        <w:t xml:space="preserve"> et p</w:t>
+      </w:r>
+      <w:r>
+        <w:rPr>
+          <w:b/>
+          <w:bCs/>
+          <w:sz w:val="24"/>
+          <w:szCs w:val="24"/>
+        </w:rPr>
+        <w:t>ar nom</w:t>
+      </w:r>
+      <w:r>
+        <w:rPr>
+          <w:b/>
+          <w:bCs/>
+          <w:sz w:val="24"/>
+          <w:szCs w:val="24"/>
+        </w:rPr>
+        <w:t xml:space="preserve"> resto</w:t>
+      </w:r>
     </w:p>
     <w:p>
       <w:pPr>
@@ -2279,7 +3685,7 @@
         <w:rFonts w:ascii="Courier New" w:hAnsi="Courier New" w:cs="Courier New" w:hint="default"/>
       </w:rPr>
     </w:lvl>
-    <w:lvl w:ilvl="2" w:tplc="040C0005" w:tentative="1">
+    <w:lvl w:ilvl="2" w:tplc="040C0005">
       <w:start w:val="1"/>
       <w:numFmt w:val="bullet"/>
       <w:lvlText w:val=""/>

</xml_diff>